<commit_message>
Pagina home feita em mobile
</commit_message>
<xml_diff>
--- a/Sebastião Alves - Mobile.docx
+++ b/Sebastião Alves - Mobile.docx
@@ -793,6 +793,7 @@
     <w:p>
       <w:pPr>
         <w:spacing w:after="180" w:line="240" w:lineRule="auto"/>
+        <w:ind w:left="708" w:hanging="708"/>
         <w:jc w:val="both"/>
         <w:rPr>
           <w:rFonts w:ascii="Arial" w:eastAsia="Arial" w:hAnsi="Arial" w:cs="Arial"/>
@@ -819,6 +820,7 @@
     <w:p>
       <w:pPr>
         <w:spacing w:after="180" w:line="240" w:lineRule="auto"/>
+        <w:ind w:left="708" w:hanging="708"/>
         <w:jc w:val="both"/>
         <w:rPr>
           <w:rFonts w:ascii="Arial" w:eastAsia="Arial" w:hAnsi="Arial" w:cs="Arial"/>
@@ -1510,7 +1512,7 @@
         </w:rPr>
         <w:t xml:space="preserve">, dourado </w:t>
       </w:r>
-      <w:hyperlink r:id="rId5" w:anchor="heading=h.va9m2jwrndcu">
+      <w:hyperlink r:id="rId6" w:anchor="heading=h.va9m2jwrndcu">
         <w:proofErr w:type="spellStart"/>
         <w:r>
           <w:rPr>
@@ -1547,7 +1549,7 @@
         </w:rPr>
         <w:t xml:space="preserve"> </w:t>
       </w:r>
-      <w:hyperlink r:id="rId6" w:anchor="heading=h.va9m2jwrndcu">
+      <w:hyperlink r:id="rId7" w:anchor="heading=h.va9m2jwrndcu">
         <w:r>
           <w:rPr>
             <w:rFonts w:ascii="Arial" w:eastAsia="Arial" w:hAnsi="Arial" w:cs="Arial"/>
@@ -3592,7 +3594,6 @@
           <w:sz w:val="18"/>
         </w:rPr>
       </w:pPr>
-      <w:bookmarkStart w:id="0" w:name="_GoBack"/>
       <w:r>
         <w:rPr>
           <w:rFonts w:ascii="Arial" w:eastAsia="Arial" w:hAnsi="Arial" w:cs="Arial"/>
@@ -3729,7 +3730,6 @@
         <w:t>.</w:t>
       </w:r>
     </w:p>
-    <w:bookmarkEnd w:id="0"/>
     <w:p>
       <w:pPr>
         <w:spacing w:after="180" w:line="240" w:lineRule="auto"/>
@@ -4001,17 +4001,19 @@
     </w:p>
     <w:p>
       <w:pPr>
-        <w:spacing w:after="180" w:line="240" w:lineRule="auto"/>
-        <w:jc w:val="both"/>
-        <w:rPr>
-          <w:rFonts w:ascii="Arial" w:eastAsia="Arial" w:hAnsi="Arial" w:cs="Arial"/>
-          <w:sz w:val="18"/>
-        </w:rPr>
-      </w:pPr>
-      <w:r>
-        <w:rPr>
-          <w:rFonts w:ascii="Arial" w:eastAsia="Arial" w:hAnsi="Arial" w:cs="Arial"/>
-          <w:sz w:val="18"/>
+        <w:shd w:val="clear" w:color="auto" w:fill="00B050"/>
+        <w:spacing w:after="180" w:line="240" w:lineRule="auto"/>
+        <w:jc w:val="both"/>
+        <w:rPr>
+          <w:rFonts w:ascii="Arial" w:eastAsia="Arial" w:hAnsi="Arial" w:cs="Arial"/>
+          <w:sz w:val="18"/>
+        </w:rPr>
+      </w:pPr>
+      <w:r>
+        <w:rPr>
+          <w:rFonts w:ascii="Arial" w:eastAsia="Arial" w:hAnsi="Arial" w:cs="Arial"/>
+          <w:sz w:val="18"/>
+          <w:shd w:val="clear" w:color="auto" w:fill="00B050"/>
         </w:rPr>
         <w:t xml:space="preserve">Composto por caixa branca com </w:t>
       </w:r>
@@ -4020,6 +4022,7 @@
         <w:rPr>
           <w:rFonts w:ascii="Arial" w:eastAsia="Arial" w:hAnsi="Arial" w:cs="Arial"/>
           <w:sz w:val="18"/>
+          <w:shd w:val="clear" w:color="auto" w:fill="00B050"/>
         </w:rPr>
         <w:t>sombra,  imagem</w:t>
       </w:r>
@@ -4034,6 +4037,7 @@
     </w:p>
     <w:p>
       <w:pPr>
+        <w:shd w:val="clear" w:color="auto" w:fill="00B050"/>
         <w:spacing w:after="180" w:line="240" w:lineRule="auto"/>
         <w:jc w:val="both"/>
         <w:rPr>
@@ -4051,6 +4055,7 @@
     </w:p>
     <w:p>
       <w:pPr>
+        <w:shd w:val="clear" w:color="auto" w:fill="00B050"/>
         <w:spacing w:after="180" w:line="240" w:lineRule="auto"/>
         <w:jc w:val="both"/>
         <w:rPr>
@@ -4084,6 +4089,7 @@
     </w:p>
     <w:p>
       <w:pPr>
+        <w:shd w:val="clear" w:color="auto" w:fill="00B050"/>
         <w:spacing w:after="180" w:line="240" w:lineRule="auto"/>
         <w:jc w:val="both"/>
         <w:rPr>
@@ -4117,6 +4123,7 @@
     </w:p>
     <w:p>
       <w:pPr>
+        <w:shd w:val="clear" w:color="auto" w:fill="00B050"/>
         <w:spacing w:after="180" w:line="240" w:lineRule="auto"/>
         <w:jc w:val="both"/>
         <w:rPr>
@@ -4150,6 +4157,7 @@
     </w:p>
     <w:p>
       <w:pPr>
+        <w:shd w:val="clear" w:color="auto" w:fill="00B050"/>
         <w:spacing w:after="180" w:line="240" w:lineRule="auto"/>
         <w:jc w:val="both"/>
         <w:rPr>
@@ -4247,6 +4255,7 @@
     </w:p>
     <w:p>
       <w:pPr>
+        <w:shd w:val="clear" w:color="auto" w:fill="00B050"/>
         <w:spacing w:after="180" w:line="240" w:lineRule="auto"/>
         <w:jc w:val="both"/>
         <w:rPr>
@@ -4280,6 +4289,7 @@
     </w:p>
     <w:p>
       <w:pPr>
+        <w:shd w:val="clear" w:color="auto" w:fill="00B050"/>
         <w:spacing w:after="180" w:line="240" w:lineRule="auto"/>
         <w:jc w:val="both"/>
         <w:rPr>
@@ -4313,6 +4323,7 @@
     </w:p>
     <w:p>
       <w:pPr>
+        <w:shd w:val="clear" w:color="auto" w:fill="00B050"/>
         <w:spacing w:after="180" w:line="240" w:lineRule="auto"/>
         <w:jc w:val="both"/>
         <w:rPr>
@@ -4346,6 +4357,7 @@
     </w:p>
     <w:p>
       <w:pPr>
+        <w:shd w:val="clear" w:color="auto" w:fill="00B050"/>
         <w:spacing w:after="180" w:line="240" w:lineRule="auto"/>
         <w:jc w:val="both"/>
         <w:rPr>
@@ -4380,6 +4392,7 @@
     </w:p>
     <w:p>
       <w:pPr>
+        <w:shd w:val="clear" w:color="auto" w:fill="00B050"/>
         <w:spacing w:after="180" w:line="240" w:lineRule="auto"/>
         <w:jc w:val="both"/>
         <w:rPr>
@@ -4413,6 +4426,7 @@
     </w:p>
     <w:p>
       <w:pPr>
+        <w:shd w:val="clear" w:color="auto" w:fill="00B050"/>
         <w:spacing w:after="180" w:line="240" w:lineRule="auto"/>
         <w:jc w:val="both"/>
         <w:rPr>
@@ -4446,6 +4460,7 @@
     </w:p>
     <w:p>
       <w:pPr>
+        <w:shd w:val="clear" w:color="auto" w:fill="00B050"/>
         <w:spacing w:after="180" w:line="240" w:lineRule="auto"/>
         <w:jc w:val="both"/>
         <w:rPr>
@@ -4479,6 +4494,7 @@
     </w:p>
     <w:p>
       <w:pPr>
+        <w:shd w:val="clear" w:color="auto" w:fill="00B050"/>
         <w:spacing w:after="180" w:line="240" w:lineRule="auto"/>
         <w:jc w:val="both"/>
         <w:rPr>
@@ -4536,12 +4552,21 @@
         <w:rPr>
           <w:rFonts w:ascii="Arial" w:eastAsia="Arial" w:hAnsi="Arial" w:cs="Arial"/>
           <w:sz w:val="18"/>
-        </w:rPr>
-        <w:t>Composto por linha separadora, botões redes sociais, RALC, Livro de reclamações, cookies e copyright.</w:t>
-      </w:r>
-    </w:p>
-    <w:p>
-      <w:pPr>
+          <w:shd w:val="clear" w:color="auto" w:fill="00B050"/>
+        </w:rPr>
+        <w:t>Composto por linha separadora</w:t>
+      </w:r>
+      <w:r>
+        <w:rPr>
+          <w:rFonts w:ascii="Arial" w:eastAsia="Arial" w:hAnsi="Arial" w:cs="Arial"/>
+          <w:sz w:val="18"/>
+        </w:rPr>
+        <w:t>, botões redes sociais, RALC, Livro de reclamações, cookies e copyright.</w:t>
+      </w:r>
+    </w:p>
+    <w:p>
+      <w:pPr>
+        <w:shd w:val="clear" w:color="auto" w:fill="00B050"/>
         <w:spacing w:after="180" w:line="240" w:lineRule="auto"/>
         <w:jc w:val="both"/>
         <w:rPr>
@@ -4620,6 +4645,7 @@
     </w:p>
     <w:p>
       <w:pPr>
+        <w:shd w:val="clear" w:color="auto" w:fill="00B050"/>
         <w:spacing w:after="180" w:line="240" w:lineRule="auto"/>
         <w:jc w:val="both"/>
         <w:rPr>
@@ -4637,6 +4663,7 @@
     </w:p>
     <w:p>
       <w:pPr>
+        <w:shd w:val="clear" w:color="auto" w:fill="00B050"/>
         <w:spacing w:after="180" w:line="240" w:lineRule="auto"/>
         <w:jc w:val="both"/>
         <w:rPr>
@@ -4679,6 +4706,7 @@
     </w:p>
     <w:p>
       <w:pPr>
+        <w:shd w:val="clear" w:color="auto" w:fill="00B050"/>
         <w:spacing w:after="180" w:line="240" w:lineRule="auto"/>
         <w:jc w:val="both"/>
         <w:rPr>
@@ -4715,6 +4743,7 @@
     </w:p>
     <w:p>
       <w:pPr>
+        <w:shd w:val="clear" w:color="auto" w:fill="00B050"/>
         <w:spacing w:after="180" w:line="240" w:lineRule="auto"/>
         <w:jc w:val="both"/>
         <w:rPr>
@@ -4764,6 +4793,7 @@
     </w:p>
     <w:p>
       <w:pPr>
+        <w:shd w:val="clear" w:color="auto" w:fill="00B050"/>
         <w:spacing w:after="180" w:line="240" w:lineRule="auto"/>
         <w:jc w:val="both"/>
         <w:rPr>
@@ -4812,9 +4842,12 @@
         </w:rPr>
         <w:t>, o grupo dos dois está centrado na coluna.</w:t>
       </w:r>
-    </w:p>
-    <w:p>
-      <w:pPr>
+      <w:bookmarkStart w:id="0" w:name="_GoBack"/>
+      <w:bookmarkEnd w:id="0"/>
+    </w:p>
+    <w:p>
+      <w:pPr>
+        <w:shd w:val="clear" w:color="auto" w:fill="00B050"/>
         <w:spacing w:after="180" w:line="240" w:lineRule="auto"/>
         <w:jc w:val="both"/>
         <w:rPr>
@@ -4896,6 +4929,7 @@
     </w:p>
     <w:p>
       <w:pPr>
+        <w:shd w:val="clear" w:color="auto" w:fill="00B050"/>
         <w:spacing w:after="180" w:line="240" w:lineRule="auto"/>
         <w:jc w:val="both"/>
         <w:rPr>
@@ -7325,4 +7359,16 @@
     </a:ext>
   </a:extLst>
 </a:theme>
+</file>
+
+<file path=customXml/item1.xml><?xml version="1.0" encoding="utf-8"?>
+<b:Sources xmlns:b="http://schemas.openxmlformats.org/officeDocument/2006/bibliography" xmlns="http://schemas.openxmlformats.org/officeDocument/2006/bibliography" SelectedStyle="\APASixthEditionOfficeOnline.xsl" StyleName="APA" Version="6"/>
+</file>
+
+<file path=customXml/itemProps1.xml><?xml version="1.0" encoding="utf-8"?>
+<ds:datastoreItem xmlns:ds="http://schemas.openxmlformats.org/officeDocument/2006/customXml" ds:itemID="{102FE081-348A-425D-B928-9E2110C63C07}">
+  <ds:schemaRefs>
+    <ds:schemaRef ds:uri="http://schemas.openxmlformats.org/officeDocument/2006/bibliography"/>
+  </ds:schemaRefs>
+</ds:datastoreItem>
 </file>
</xml_diff>